<commit_message>
fin register et envoi mail validation de compte
</commit_message>
<xml_diff>
--- a/Divers/broc.docx
+++ b/Divers/broc.docx
@@ -49,25 +49,18 @@
     </w:p>
     <w:p>
       <w:pPr>
-        <w:rPr>
-          <w:color w:val="FF0000"/>
-        </w:rPr>
-      </w:pPr>
-    </w:p>
-    <w:p>
-      <w:pPr>
         <w:pStyle w:val="Paragraphedeliste"/>
         <w:numPr>
           <w:ilvl w:val="0"/>
-          <w:numId w:val="2"/>
+          <w:numId w:val="4"/>
         </w:numPr>
         <w:rPr>
-          <w:color w:val="FF0000"/>
-        </w:rPr>
-      </w:pPr>
-      <w:r>
-        <w:rPr>
-          <w:color w:val="FF0000"/>
+          <w:color w:val="70AD47" w:themeColor="accent6"/>
+        </w:rPr>
+      </w:pPr>
+      <w:r>
+        <w:rPr>
+          <w:color w:val="70AD47" w:themeColor="accent6"/>
         </w:rPr>
         <w:t xml:space="preserve">ECRITURE PROJET </w:t>
       </w:r>
@@ -77,15 +70,15 @@
         <w:pStyle w:val="Paragraphedeliste"/>
         <w:numPr>
           <w:ilvl w:val="0"/>
-          <w:numId w:val="2"/>
+          <w:numId w:val="4"/>
         </w:numPr>
         <w:rPr>
-          <w:color w:val="FF0000"/>
-        </w:rPr>
-      </w:pPr>
-      <w:r>
-        <w:rPr>
-          <w:color w:val="FF0000"/>
+          <w:color w:val="70AD47" w:themeColor="accent6"/>
+        </w:rPr>
+      </w:pPr>
+      <w:r>
+        <w:rPr>
+          <w:color w:val="70AD47" w:themeColor="accent6"/>
         </w:rPr>
         <w:t>SQL MCD, UMD</w:t>
       </w:r>
@@ -95,57 +88,57 @@
         <w:pStyle w:val="Paragraphedeliste"/>
         <w:numPr>
           <w:ilvl w:val="0"/>
-          <w:numId w:val="2"/>
+          <w:numId w:val="4"/>
         </w:numPr>
         <w:rPr>
-          <w:color w:val="FF0000"/>
-        </w:rPr>
-      </w:pPr>
-      <w:r>
-        <w:rPr>
-          <w:color w:val="FF0000"/>
+          <w:color w:val="70AD47" w:themeColor="accent6"/>
+        </w:rPr>
+      </w:pPr>
+      <w:r>
+        <w:rPr>
+          <w:color w:val="70AD47" w:themeColor="accent6"/>
         </w:rPr>
         <w:t>BALSAMIK</w:t>
       </w:r>
       <w:r>
         <w:rPr>
-          <w:color w:val="FF0000"/>
-        </w:rPr>
-        <w:tab/>
-      </w:r>
-      <w:r>
-        <w:rPr>
-          <w:color w:val="FF0000"/>
-        </w:rPr>
-        <w:tab/>
-      </w:r>
-      <w:r>
-        <w:rPr>
-          <w:color w:val="FF0000"/>
-        </w:rPr>
-        <w:tab/>
-      </w:r>
-      <w:r>
-        <w:rPr>
-          <w:color w:val="FF0000"/>
-        </w:rPr>
-        <w:tab/>
-      </w:r>
-      <w:r>
-        <w:rPr>
-          <w:color w:val="FF0000"/>
-        </w:rPr>
-        <w:tab/>
-      </w:r>
-      <w:r>
-        <w:rPr>
-          <w:color w:val="FF0000"/>
-        </w:rPr>
-        <w:tab/>
-      </w:r>
-      <w:r>
-        <w:rPr>
-          <w:color w:val="FF0000"/>
+          <w:color w:val="70AD47" w:themeColor="accent6"/>
+        </w:rPr>
+        <w:tab/>
+      </w:r>
+      <w:r>
+        <w:rPr>
+          <w:color w:val="70AD47" w:themeColor="accent6"/>
+        </w:rPr>
+        <w:tab/>
+      </w:r>
+      <w:r>
+        <w:rPr>
+          <w:color w:val="70AD47" w:themeColor="accent6"/>
+        </w:rPr>
+        <w:tab/>
+      </w:r>
+      <w:r>
+        <w:rPr>
+          <w:color w:val="70AD47" w:themeColor="accent6"/>
+        </w:rPr>
+        <w:tab/>
+      </w:r>
+      <w:r>
+        <w:rPr>
+          <w:color w:val="70AD47" w:themeColor="accent6"/>
+        </w:rPr>
+        <w:tab/>
+      </w:r>
+      <w:r>
+        <w:rPr>
+          <w:color w:val="70AD47" w:themeColor="accent6"/>
+        </w:rPr>
+        <w:tab/>
+      </w:r>
+      <w:r>
+        <w:rPr>
+          <w:color w:val="70AD47" w:themeColor="accent6"/>
         </w:rPr>
         <w:tab/>
       </w:r>
@@ -155,63 +148,63 @@
         <w:pStyle w:val="Paragraphedeliste"/>
         <w:numPr>
           <w:ilvl w:val="0"/>
-          <w:numId w:val="2"/>
+          <w:numId w:val="4"/>
         </w:numPr>
         <w:rPr>
-          <w:color w:val="FF0000"/>
-        </w:rPr>
-      </w:pPr>
-      <w:r>
-        <w:rPr>
-          <w:color w:val="FF0000"/>
+          <w:color w:val="70AD47" w:themeColor="accent6"/>
+        </w:rPr>
+      </w:pPr>
+      <w:r>
+        <w:rPr>
+          <w:color w:val="70AD47" w:themeColor="accent6"/>
         </w:rPr>
         <w:t>CREATION TABLES</w:t>
       </w:r>
       <w:r>
         <w:rPr>
-          <w:color w:val="FF0000"/>
-        </w:rPr>
-        <w:tab/>
-      </w:r>
-      <w:r>
-        <w:rPr>
-          <w:color w:val="FF0000"/>
-        </w:rPr>
-        <w:tab/>
-      </w:r>
-      <w:r>
-        <w:rPr>
-          <w:color w:val="FF0000"/>
-        </w:rPr>
-        <w:tab/>
-      </w:r>
-      <w:r>
-        <w:rPr>
-          <w:color w:val="FF0000"/>
-        </w:rPr>
-        <w:tab/>
-      </w:r>
-      <w:r>
-        <w:rPr>
-          <w:color w:val="FF0000"/>
-        </w:rPr>
-        <w:tab/>
-      </w:r>
-      <w:r>
-        <w:rPr>
-          <w:color w:val="FF0000"/>
-        </w:rPr>
-        <w:tab/>
-      </w:r>
-      <w:r>
-        <w:rPr>
-          <w:color w:val="FF0000"/>
-        </w:rPr>
-        <w:tab/>
-      </w:r>
-      <w:r>
-        <w:rPr>
-          <w:color w:val="FF0000"/>
+          <w:color w:val="70AD47" w:themeColor="accent6"/>
+        </w:rPr>
+        <w:tab/>
+      </w:r>
+      <w:r>
+        <w:rPr>
+          <w:color w:val="70AD47" w:themeColor="accent6"/>
+        </w:rPr>
+        <w:tab/>
+      </w:r>
+      <w:r>
+        <w:rPr>
+          <w:color w:val="70AD47" w:themeColor="accent6"/>
+        </w:rPr>
+        <w:tab/>
+      </w:r>
+      <w:r>
+        <w:rPr>
+          <w:color w:val="70AD47" w:themeColor="accent6"/>
+        </w:rPr>
+        <w:tab/>
+      </w:r>
+      <w:r>
+        <w:rPr>
+          <w:color w:val="70AD47" w:themeColor="accent6"/>
+        </w:rPr>
+        <w:tab/>
+      </w:r>
+      <w:r>
+        <w:rPr>
+          <w:color w:val="70AD47" w:themeColor="accent6"/>
+        </w:rPr>
+        <w:tab/>
+      </w:r>
+      <w:r>
+        <w:rPr>
+          <w:color w:val="70AD47" w:themeColor="accent6"/>
+        </w:rPr>
+        <w:tab/>
+      </w:r>
+      <w:r>
+        <w:rPr>
+          <w:color w:val="70AD47" w:themeColor="accent6"/>
         </w:rPr>
         <w:tab/>
       </w:r>
@@ -221,51 +214,51 @@
         <w:pStyle w:val="Paragraphedeliste"/>
         <w:numPr>
           <w:ilvl w:val="0"/>
-          <w:numId w:val="2"/>
+          <w:numId w:val="4"/>
         </w:numPr>
         <w:rPr>
-          <w:color w:val="FF0000"/>
-        </w:rPr>
-      </w:pPr>
-      <w:r>
-        <w:rPr>
-          <w:color w:val="FF0000"/>
+          <w:color w:val="70AD47" w:themeColor="accent6"/>
+        </w:rPr>
+      </w:pPr>
+      <w:r>
+        <w:rPr>
+          <w:color w:val="70AD47" w:themeColor="accent6"/>
         </w:rPr>
         <w:t>DIAGRAMME UTILISATION</w:t>
       </w:r>
       <w:r>
         <w:rPr>
-          <w:color w:val="FF0000"/>
-        </w:rPr>
-        <w:tab/>
-      </w:r>
-      <w:r>
-        <w:rPr>
-          <w:color w:val="FF0000"/>
-        </w:rPr>
-        <w:tab/>
-      </w:r>
-      <w:r>
-        <w:rPr>
-          <w:color w:val="FF0000"/>
-        </w:rPr>
-        <w:tab/>
-      </w:r>
-      <w:r>
-        <w:rPr>
-          <w:color w:val="FF0000"/>
-        </w:rPr>
-        <w:tab/>
-      </w:r>
-      <w:r>
-        <w:rPr>
-          <w:color w:val="FF0000"/>
-        </w:rPr>
-        <w:tab/>
-      </w:r>
-      <w:r>
-        <w:rPr>
-          <w:color w:val="FF0000"/>
+          <w:color w:val="70AD47" w:themeColor="accent6"/>
+        </w:rPr>
+        <w:tab/>
+      </w:r>
+      <w:r>
+        <w:rPr>
+          <w:color w:val="70AD47" w:themeColor="accent6"/>
+        </w:rPr>
+        <w:tab/>
+      </w:r>
+      <w:r>
+        <w:rPr>
+          <w:color w:val="70AD47" w:themeColor="accent6"/>
+        </w:rPr>
+        <w:tab/>
+      </w:r>
+      <w:r>
+        <w:rPr>
+          <w:color w:val="70AD47" w:themeColor="accent6"/>
+        </w:rPr>
+        <w:tab/>
+      </w:r>
+      <w:r>
+        <w:rPr>
+          <w:color w:val="70AD47" w:themeColor="accent6"/>
+        </w:rPr>
+        <w:tab/>
+      </w:r>
+      <w:r>
+        <w:rPr>
+          <w:color w:val="70AD47" w:themeColor="accent6"/>
         </w:rPr>
         <w:tab/>
       </w:r>
@@ -275,59 +268,57 @@
         <w:pStyle w:val="Paragraphedeliste"/>
         <w:numPr>
           <w:ilvl w:val="0"/>
-          <w:numId w:val="2"/>
+          <w:numId w:val="4"/>
         </w:numPr>
         <w:rPr>
-          <w:color w:val="FF0000"/>
-        </w:rPr>
-      </w:pPr>
-      <w:r>
-        <w:rPr>
-          <w:color w:val="FF0000"/>
+          <w:color w:val="70AD47" w:themeColor="accent6"/>
+        </w:rPr>
+      </w:pPr>
+      <w:r>
+        <w:rPr>
+          <w:color w:val="70AD47" w:themeColor="accent6"/>
         </w:rPr>
         <w:t>HEADER/FOOTER</w:t>
       </w:r>
       <w:r>
         <w:rPr>
-          <w:color w:val="FF0000"/>
-        </w:rPr>
-        <w:tab/>
-      </w:r>
-      <w:r>
-        <w:rPr>
-          <w:color w:val="FF0000"/>
-        </w:rPr>
-        <w:tab/>
-      </w:r>
-      <w:r>
-        <w:rPr>
-          <w:color w:val="FF0000"/>
-        </w:rPr>
-        <w:tab/>
-      </w:r>
-      <w:r>
-        <w:rPr>
-          <w:color w:val="FF0000"/>
-        </w:rPr>
-        <w:tab/>
-      </w:r>
-      <w:bookmarkStart w:id="0" w:name="_GoBack"/>
-      <w:bookmarkEnd w:id="0"/>
-      <w:r>
-        <w:rPr>
-          <w:color w:val="FF0000"/>
-        </w:rPr>
-        <w:tab/>
-      </w:r>
-      <w:r>
-        <w:rPr>
-          <w:color w:val="FF0000"/>
-        </w:rPr>
-        <w:tab/>
-      </w:r>
-      <w:r>
-        <w:rPr>
-          <w:color w:val="FF0000"/>
+          <w:color w:val="70AD47" w:themeColor="accent6"/>
+        </w:rPr>
+        <w:tab/>
+      </w:r>
+      <w:r>
+        <w:rPr>
+          <w:color w:val="70AD47" w:themeColor="accent6"/>
+        </w:rPr>
+        <w:tab/>
+      </w:r>
+      <w:r>
+        <w:rPr>
+          <w:color w:val="70AD47" w:themeColor="accent6"/>
+        </w:rPr>
+        <w:tab/>
+      </w:r>
+      <w:r>
+        <w:rPr>
+          <w:color w:val="70AD47" w:themeColor="accent6"/>
+        </w:rPr>
+        <w:tab/>
+      </w:r>
+      <w:r>
+        <w:rPr>
+          <w:color w:val="70AD47" w:themeColor="accent6"/>
+        </w:rPr>
+        <w:tab/>
+      </w:r>
+      <w:r>
+        <w:rPr>
+          <w:color w:val="70AD47" w:themeColor="accent6"/>
+        </w:rPr>
+        <w:tab/>
+      </w:r>
+      <w:r>
+        <w:rPr>
+          <w:color w:val="70AD47" w:themeColor="accent6"/>
         </w:rPr>
         <w:tab/>
       </w:r>
@@ -337,51 +328,51 @@
         <w:pStyle w:val="Paragraphedeliste"/>
         <w:numPr>
           <w:ilvl w:val="0"/>
-          <w:numId w:val="2"/>
+          <w:numId w:val="4"/>
         </w:numPr>
         <w:rPr>
-          <w:color w:val="FF0000"/>
-        </w:rPr>
-      </w:pPr>
-      <w:r>
-        <w:rPr>
-          <w:color w:val="FF0000"/>
+          <w:color w:val="70AD47" w:themeColor="accent6"/>
+        </w:rPr>
+      </w:pPr>
+      <w:r>
+        <w:rPr>
+          <w:color w:val="70AD47" w:themeColor="accent6"/>
         </w:rPr>
         <w:t>ARCHITECTURE / ROUTER</w:t>
       </w:r>
       <w:r>
         <w:rPr>
-          <w:color w:val="FF0000"/>
-        </w:rPr>
-        <w:tab/>
-      </w:r>
-      <w:r>
-        <w:rPr>
-          <w:color w:val="FF0000"/>
-        </w:rPr>
-        <w:tab/>
-      </w:r>
-      <w:r>
-        <w:rPr>
-          <w:color w:val="FF0000"/>
-        </w:rPr>
-        <w:tab/>
-      </w:r>
-      <w:r>
-        <w:rPr>
-          <w:color w:val="FF0000"/>
-        </w:rPr>
-        <w:tab/>
-      </w:r>
-      <w:r>
-        <w:rPr>
-          <w:color w:val="FF0000"/>
-        </w:rPr>
-        <w:tab/>
-      </w:r>
-      <w:r>
-        <w:rPr>
-          <w:color w:val="FF0000"/>
+          <w:color w:val="70AD47" w:themeColor="accent6"/>
+        </w:rPr>
+        <w:tab/>
+      </w:r>
+      <w:r>
+        <w:rPr>
+          <w:color w:val="70AD47" w:themeColor="accent6"/>
+        </w:rPr>
+        <w:tab/>
+      </w:r>
+      <w:r>
+        <w:rPr>
+          <w:color w:val="70AD47" w:themeColor="accent6"/>
+        </w:rPr>
+        <w:tab/>
+      </w:r>
+      <w:r>
+        <w:rPr>
+          <w:color w:val="70AD47" w:themeColor="accent6"/>
+        </w:rPr>
+        <w:tab/>
+      </w:r>
+      <w:r>
+        <w:rPr>
+          <w:color w:val="70AD47" w:themeColor="accent6"/>
+        </w:rPr>
+        <w:tab/>
+      </w:r>
+      <w:r>
+        <w:rPr>
+          <w:color w:val="70AD47" w:themeColor="accent6"/>
         </w:rPr>
         <w:tab/>
       </w:r>
@@ -391,57 +382,57 @@
         <w:pStyle w:val="Paragraphedeliste"/>
         <w:numPr>
           <w:ilvl w:val="0"/>
-          <w:numId w:val="2"/>
+          <w:numId w:val="4"/>
         </w:numPr>
         <w:rPr>
-          <w:color w:val="FF0000"/>
-        </w:rPr>
-      </w:pPr>
-      <w:r>
-        <w:rPr>
-          <w:color w:val="FF0000"/>
+          <w:color w:val="70AD47" w:themeColor="accent6"/>
+        </w:rPr>
+      </w:pPr>
+      <w:r>
+        <w:rPr>
+          <w:color w:val="70AD47" w:themeColor="accent6"/>
         </w:rPr>
         <w:t>INSCRIPTION / CONNEXION</w:t>
       </w:r>
       <w:r>
         <w:rPr>
-          <w:color w:val="FF0000"/>
-        </w:rPr>
-        <w:tab/>
-      </w:r>
-      <w:r>
-        <w:rPr>
-          <w:color w:val="FF0000"/>
-        </w:rPr>
-        <w:tab/>
-      </w:r>
-      <w:r>
-        <w:rPr>
-          <w:color w:val="FF0000"/>
-        </w:rPr>
-        <w:tab/>
-      </w:r>
-      <w:r>
-        <w:rPr>
-          <w:color w:val="FF0000"/>
-        </w:rPr>
-        <w:tab/>
-      </w:r>
-      <w:r>
-        <w:rPr>
-          <w:color w:val="FF0000"/>
-        </w:rPr>
-        <w:tab/>
-      </w:r>
-      <w:r>
-        <w:rPr>
-          <w:color w:val="FF0000"/>
-        </w:rPr>
-        <w:tab/>
-      </w:r>
-      <w:r>
-        <w:rPr>
-          <w:color w:val="FF0000"/>
+          <w:color w:val="70AD47" w:themeColor="accent6"/>
+        </w:rPr>
+        <w:tab/>
+      </w:r>
+      <w:r>
+        <w:rPr>
+          <w:color w:val="70AD47" w:themeColor="accent6"/>
+        </w:rPr>
+        <w:tab/>
+      </w:r>
+      <w:r>
+        <w:rPr>
+          <w:color w:val="70AD47" w:themeColor="accent6"/>
+        </w:rPr>
+        <w:tab/>
+      </w:r>
+      <w:r>
+        <w:rPr>
+          <w:color w:val="70AD47" w:themeColor="accent6"/>
+        </w:rPr>
+        <w:tab/>
+      </w:r>
+      <w:r>
+        <w:rPr>
+          <w:color w:val="70AD47" w:themeColor="accent6"/>
+        </w:rPr>
+        <w:tab/>
+      </w:r>
+      <w:r>
+        <w:rPr>
+          <w:color w:val="70AD47" w:themeColor="accent6"/>
+        </w:rPr>
+        <w:tab/>
+      </w:r>
+      <w:r>
+        <w:rPr>
+          <w:color w:val="70AD47" w:themeColor="accent6"/>
         </w:rPr>
         <w:tab/>
       </w:r>
@@ -451,9 +442,38 @@
         <w:pStyle w:val="Paragraphedeliste"/>
         <w:numPr>
           <w:ilvl w:val="0"/>
-          <w:numId w:val="2"/>
+          <w:numId w:val="4"/>
         </w:numPr>
         <w:rPr>
+          <w:color w:val="70AD47" w:themeColor="accent6"/>
+        </w:rPr>
+      </w:pPr>
+      <w:r>
+        <w:rPr>
+          <w:color w:val="70AD47" w:themeColor="accent6"/>
+        </w:rPr>
+        <w:t>PREMIER COMMIT</w:t>
+      </w:r>
+      <w:r>
+        <w:rPr>
+          <w:color w:val="70AD47" w:themeColor="accent6"/>
+        </w:rPr>
+        <w:tab/>
+      </w:r>
+    </w:p>
+    <w:p>
+      <w:r>
+        <w:t xml:space="preserve">MARDI 09/07 : </w:t>
+      </w:r>
+    </w:p>
+    <w:p>
+      <w:pPr>
+        <w:pStyle w:val="Paragraphedeliste"/>
+        <w:numPr>
+          <w:ilvl w:val="0"/>
+          <w:numId w:val="4"/>
+        </w:numPr>
+        <w:rPr>
           <w:color w:val="FF0000"/>
         </w:rPr>
       </w:pPr>
@@ -461,7 +481,7 @@
         <w:rPr>
           <w:color w:val="FF0000"/>
         </w:rPr>
-        <w:t>PREMIER COMMIT</w:t>
+        <w:t>FIN CONNEXION/INSCRIPTION…</w:t>
       </w:r>
       <w:r>
         <w:rPr>
@@ -499,6 +519,132 @@
         </w:rPr>
         <w:tab/>
       </w:r>
+    </w:p>
+    <w:p>
+      <w:pPr>
+        <w:pStyle w:val="Paragraphedeliste"/>
+        <w:numPr>
+          <w:ilvl w:val="0"/>
+          <w:numId w:val="4"/>
+        </w:numPr>
+        <w:rPr>
+          <w:color w:val="FF0000"/>
+        </w:rPr>
+      </w:pPr>
+      <w:r>
+        <w:rPr>
+          <w:color w:val="FF0000"/>
+        </w:rPr>
+        <w:t>ENVOI MAIL VALIDATION COMPTE</w:t>
+      </w:r>
+      <w:r>
+        <w:rPr>
+          <w:color w:val="FF0000"/>
+        </w:rPr>
+        <w:tab/>
+      </w:r>
+      <w:r>
+        <w:rPr>
+          <w:color w:val="FF0000"/>
+        </w:rPr>
+        <w:tab/>
+      </w:r>
+      <w:r>
+        <w:rPr>
+          <w:color w:val="FF0000"/>
+        </w:rPr>
+        <w:tab/>
+      </w:r>
+      <w:r>
+        <w:rPr>
+          <w:color w:val="FF0000"/>
+        </w:rPr>
+        <w:tab/>
+      </w:r>
+      <w:r>
+        <w:rPr>
+          <w:color w:val="FF0000"/>
+        </w:rPr>
+        <w:tab/>
+      </w:r>
+      <w:r>
+        <w:rPr>
+          <w:color w:val="FF0000"/>
+        </w:rPr>
+        <w:tab/>
+      </w:r>
+    </w:p>
+    <w:p>
+      <w:pPr>
+        <w:pStyle w:val="Paragraphedeliste"/>
+        <w:numPr>
+          <w:ilvl w:val="0"/>
+          <w:numId w:val="4"/>
+        </w:numPr>
+        <w:rPr>
+          <w:color w:val="FF0000"/>
+        </w:rPr>
+      </w:pPr>
+      <w:r>
+        <w:rPr>
+          <w:color w:val="FF0000"/>
+        </w:rPr>
+        <w:t>DEPOT ANNONCES</w:t>
+      </w:r>
+    </w:p>
+    <w:p>
+      <w:pPr>
+        <w:ind w:left="1080"/>
+        <w:rPr>
+          <w:color w:val="70AD47" w:themeColor="accent6"/>
+        </w:rPr>
+      </w:pPr>
+      <w:bookmarkStart w:id="0" w:name="_GoBack"/>
+      <w:bookmarkEnd w:id="0"/>
+      <w:r>
+        <w:rPr>
+          <w:color w:val="70AD47" w:themeColor="accent6"/>
+        </w:rPr>
+        <w:tab/>
+      </w:r>
+      <w:r>
+        <w:rPr>
+          <w:color w:val="70AD47" w:themeColor="accent6"/>
+        </w:rPr>
+        <w:tab/>
+      </w:r>
+      <w:r>
+        <w:rPr>
+          <w:color w:val="70AD47" w:themeColor="accent6"/>
+        </w:rPr>
+        <w:tab/>
+      </w:r>
+      <w:r>
+        <w:rPr>
+          <w:color w:val="70AD47" w:themeColor="accent6"/>
+        </w:rPr>
+        <w:tab/>
+      </w:r>
+      <w:r>
+        <w:rPr>
+          <w:color w:val="70AD47" w:themeColor="accent6"/>
+        </w:rPr>
+        <w:tab/>
+      </w:r>
+      <w:r>
+        <w:rPr>
+          <w:color w:val="70AD47" w:themeColor="accent6"/>
+        </w:rPr>
+        <w:tab/>
+      </w:r>
+      <w:r>
+        <w:rPr>
+          <w:color w:val="70AD47" w:themeColor="accent6"/>
+        </w:rPr>
+        <w:tab/>
+      </w:r>
+    </w:p>
+    <w:p>
       <w:r>
         <w:rPr>
           <w:color w:val="FF0000"/>
@@ -750,11 +896,359 @@
       </w:rPr>
     </w:lvl>
   </w:abstractNum>
+  <w:abstractNum w:abstractNumId="2" w15:restartNumberingAfterBreak="0">
+    <w:nsid w:val="50837A4A"/>
+    <w:multiLevelType w:val="hybridMultilevel"/>
+    <w:tmpl w:val="7F04451E"/>
+    <w:lvl w:ilvl="0" w:tplc="040C0001">
+      <w:start w:val="1"/>
+      <w:numFmt w:val="bullet"/>
+      <w:lvlText w:val=""/>
+      <w:lvlJc w:val="left"/>
+      <w:pPr>
+        <w:ind w:left="1068" w:hanging="360"/>
+      </w:pPr>
+      <w:rPr>
+        <w:rFonts w:ascii="Symbol" w:hAnsi="Symbol" w:hint="default"/>
+      </w:rPr>
+    </w:lvl>
+    <w:lvl w:ilvl="1" w:tplc="040C0003" w:tentative="1">
+      <w:start w:val="1"/>
+      <w:numFmt w:val="bullet"/>
+      <w:lvlText w:val="o"/>
+      <w:lvlJc w:val="left"/>
+      <w:pPr>
+        <w:ind w:left="1788" w:hanging="360"/>
+      </w:pPr>
+      <w:rPr>
+        <w:rFonts w:ascii="Courier New" w:hAnsi="Courier New" w:cs="Courier New" w:hint="default"/>
+      </w:rPr>
+    </w:lvl>
+    <w:lvl w:ilvl="2" w:tplc="040C0005" w:tentative="1">
+      <w:start w:val="1"/>
+      <w:numFmt w:val="bullet"/>
+      <w:lvlText w:val=""/>
+      <w:lvlJc w:val="left"/>
+      <w:pPr>
+        <w:ind w:left="2508" w:hanging="360"/>
+      </w:pPr>
+      <w:rPr>
+        <w:rFonts w:ascii="Wingdings" w:hAnsi="Wingdings" w:hint="default"/>
+      </w:rPr>
+    </w:lvl>
+    <w:lvl w:ilvl="3" w:tplc="040C0001" w:tentative="1">
+      <w:start w:val="1"/>
+      <w:numFmt w:val="bullet"/>
+      <w:lvlText w:val=""/>
+      <w:lvlJc w:val="left"/>
+      <w:pPr>
+        <w:ind w:left="3228" w:hanging="360"/>
+      </w:pPr>
+      <w:rPr>
+        <w:rFonts w:ascii="Symbol" w:hAnsi="Symbol" w:hint="default"/>
+      </w:rPr>
+    </w:lvl>
+    <w:lvl w:ilvl="4" w:tplc="040C0003" w:tentative="1">
+      <w:start w:val="1"/>
+      <w:numFmt w:val="bullet"/>
+      <w:lvlText w:val="o"/>
+      <w:lvlJc w:val="left"/>
+      <w:pPr>
+        <w:ind w:left="3948" w:hanging="360"/>
+      </w:pPr>
+      <w:rPr>
+        <w:rFonts w:ascii="Courier New" w:hAnsi="Courier New" w:cs="Courier New" w:hint="default"/>
+      </w:rPr>
+    </w:lvl>
+    <w:lvl w:ilvl="5" w:tplc="040C0005" w:tentative="1">
+      <w:start w:val="1"/>
+      <w:numFmt w:val="bullet"/>
+      <w:lvlText w:val=""/>
+      <w:lvlJc w:val="left"/>
+      <w:pPr>
+        <w:ind w:left="4668" w:hanging="360"/>
+      </w:pPr>
+      <w:rPr>
+        <w:rFonts w:ascii="Wingdings" w:hAnsi="Wingdings" w:hint="default"/>
+      </w:rPr>
+    </w:lvl>
+    <w:lvl w:ilvl="6" w:tplc="040C0001" w:tentative="1">
+      <w:start w:val="1"/>
+      <w:numFmt w:val="bullet"/>
+      <w:lvlText w:val=""/>
+      <w:lvlJc w:val="left"/>
+      <w:pPr>
+        <w:ind w:left="5388" w:hanging="360"/>
+      </w:pPr>
+      <w:rPr>
+        <w:rFonts w:ascii="Symbol" w:hAnsi="Symbol" w:hint="default"/>
+      </w:rPr>
+    </w:lvl>
+    <w:lvl w:ilvl="7" w:tplc="040C0003" w:tentative="1">
+      <w:start w:val="1"/>
+      <w:numFmt w:val="bullet"/>
+      <w:lvlText w:val="o"/>
+      <w:lvlJc w:val="left"/>
+      <w:pPr>
+        <w:ind w:left="6108" w:hanging="360"/>
+      </w:pPr>
+      <w:rPr>
+        <w:rFonts w:ascii="Courier New" w:hAnsi="Courier New" w:cs="Courier New" w:hint="default"/>
+      </w:rPr>
+    </w:lvl>
+    <w:lvl w:ilvl="8" w:tplc="040C0005" w:tentative="1">
+      <w:start w:val="1"/>
+      <w:numFmt w:val="bullet"/>
+      <w:lvlText w:val=""/>
+      <w:lvlJc w:val="left"/>
+      <w:pPr>
+        <w:ind w:left="6828" w:hanging="360"/>
+      </w:pPr>
+      <w:rPr>
+        <w:rFonts w:ascii="Wingdings" w:hAnsi="Wingdings" w:hint="default"/>
+      </w:rPr>
+    </w:lvl>
+  </w:abstractNum>
+  <w:abstractNum w:abstractNumId="3" w15:restartNumberingAfterBreak="0">
+    <w:nsid w:val="653B5D6A"/>
+    <w:multiLevelType w:val="hybridMultilevel"/>
+    <w:tmpl w:val="E88AA2CE"/>
+    <w:lvl w:ilvl="0" w:tplc="040C0001">
+      <w:start w:val="1"/>
+      <w:numFmt w:val="bullet"/>
+      <w:lvlText w:val=""/>
+      <w:lvlJc w:val="left"/>
+      <w:pPr>
+        <w:ind w:left="1440" w:hanging="360"/>
+      </w:pPr>
+      <w:rPr>
+        <w:rFonts w:ascii="Symbol" w:hAnsi="Symbol" w:hint="default"/>
+      </w:rPr>
+    </w:lvl>
+    <w:lvl w:ilvl="1" w:tplc="040C0003" w:tentative="1">
+      <w:start w:val="1"/>
+      <w:numFmt w:val="bullet"/>
+      <w:lvlText w:val="o"/>
+      <w:lvlJc w:val="left"/>
+      <w:pPr>
+        <w:ind w:left="2160" w:hanging="360"/>
+      </w:pPr>
+      <w:rPr>
+        <w:rFonts w:ascii="Courier New" w:hAnsi="Courier New" w:cs="Courier New" w:hint="default"/>
+      </w:rPr>
+    </w:lvl>
+    <w:lvl w:ilvl="2" w:tplc="040C0005" w:tentative="1">
+      <w:start w:val="1"/>
+      <w:numFmt w:val="bullet"/>
+      <w:lvlText w:val=""/>
+      <w:lvlJc w:val="left"/>
+      <w:pPr>
+        <w:ind w:left="2880" w:hanging="360"/>
+      </w:pPr>
+      <w:rPr>
+        <w:rFonts w:ascii="Wingdings" w:hAnsi="Wingdings" w:hint="default"/>
+      </w:rPr>
+    </w:lvl>
+    <w:lvl w:ilvl="3" w:tplc="040C0001" w:tentative="1">
+      <w:start w:val="1"/>
+      <w:numFmt w:val="bullet"/>
+      <w:lvlText w:val=""/>
+      <w:lvlJc w:val="left"/>
+      <w:pPr>
+        <w:ind w:left="3600" w:hanging="360"/>
+      </w:pPr>
+      <w:rPr>
+        <w:rFonts w:ascii="Symbol" w:hAnsi="Symbol" w:hint="default"/>
+      </w:rPr>
+    </w:lvl>
+    <w:lvl w:ilvl="4" w:tplc="040C0003" w:tentative="1">
+      <w:start w:val="1"/>
+      <w:numFmt w:val="bullet"/>
+      <w:lvlText w:val="o"/>
+      <w:lvlJc w:val="left"/>
+      <w:pPr>
+        <w:ind w:left="4320" w:hanging="360"/>
+      </w:pPr>
+      <w:rPr>
+        <w:rFonts w:ascii="Courier New" w:hAnsi="Courier New" w:cs="Courier New" w:hint="default"/>
+      </w:rPr>
+    </w:lvl>
+    <w:lvl w:ilvl="5" w:tplc="040C0005" w:tentative="1">
+      <w:start w:val="1"/>
+      <w:numFmt w:val="bullet"/>
+      <w:lvlText w:val=""/>
+      <w:lvlJc w:val="left"/>
+      <w:pPr>
+        <w:ind w:left="5040" w:hanging="360"/>
+      </w:pPr>
+      <w:rPr>
+        <w:rFonts w:ascii="Wingdings" w:hAnsi="Wingdings" w:hint="default"/>
+      </w:rPr>
+    </w:lvl>
+    <w:lvl w:ilvl="6" w:tplc="040C0001" w:tentative="1">
+      <w:start w:val="1"/>
+      <w:numFmt w:val="bullet"/>
+      <w:lvlText w:val=""/>
+      <w:lvlJc w:val="left"/>
+      <w:pPr>
+        <w:ind w:left="5760" w:hanging="360"/>
+      </w:pPr>
+      <w:rPr>
+        <w:rFonts w:ascii="Symbol" w:hAnsi="Symbol" w:hint="default"/>
+      </w:rPr>
+    </w:lvl>
+    <w:lvl w:ilvl="7" w:tplc="040C0003" w:tentative="1">
+      <w:start w:val="1"/>
+      <w:numFmt w:val="bullet"/>
+      <w:lvlText w:val="o"/>
+      <w:lvlJc w:val="left"/>
+      <w:pPr>
+        <w:ind w:left="6480" w:hanging="360"/>
+      </w:pPr>
+      <w:rPr>
+        <w:rFonts w:ascii="Courier New" w:hAnsi="Courier New" w:cs="Courier New" w:hint="default"/>
+      </w:rPr>
+    </w:lvl>
+    <w:lvl w:ilvl="8" w:tplc="040C0005" w:tentative="1">
+      <w:start w:val="1"/>
+      <w:numFmt w:val="bullet"/>
+      <w:lvlText w:val=""/>
+      <w:lvlJc w:val="left"/>
+      <w:pPr>
+        <w:ind w:left="7200" w:hanging="360"/>
+      </w:pPr>
+      <w:rPr>
+        <w:rFonts w:ascii="Wingdings" w:hAnsi="Wingdings" w:hint="default"/>
+      </w:rPr>
+    </w:lvl>
+  </w:abstractNum>
+  <w:abstractNum w:abstractNumId="4" w15:restartNumberingAfterBreak="0">
+    <w:nsid w:val="755477D6"/>
+    <w:multiLevelType w:val="hybridMultilevel"/>
+    <w:tmpl w:val="2368B4F2"/>
+    <w:lvl w:ilvl="0" w:tplc="040C0001">
+      <w:start w:val="1"/>
+      <w:numFmt w:val="bullet"/>
+      <w:lvlText w:val=""/>
+      <w:lvlJc w:val="left"/>
+      <w:pPr>
+        <w:ind w:left="360" w:hanging="360"/>
+      </w:pPr>
+      <w:rPr>
+        <w:rFonts w:ascii="Symbol" w:hAnsi="Symbol" w:hint="default"/>
+      </w:rPr>
+    </w:lvl>
+    <w:lvl w:ilvl="1" w:tplc="040C0003" w:tentative="1">
+      <w:start w:val="1"/>
+      <w:numFmt w:val="bullet"/>
+      <w:lvlText w:val="o"/>
+      <w:lvlJc w:val="left"/>
+      <w:pPr>
+        <w:ind w:left="1080" w:hanging="360"/>
+      </w:pPr>
+      <w:rPr>
+        <w:rFonts w:ascii="Courier New" w:hAnsi="Courier New" w:cs="Courier New" w:hint="default"/>
+      </w:rPr>
+    </w:lvl>
+    <w:lvl w:ilvl="2" w:tplc="040C0005" w:tentative="1">
+      <w:start w:val="1"/>
+      <w:numFmt w:val="bullet"/>
+      <w:lvlText w:val=""/>
+      <w:lvlJc w:val="left"/>
+      <w:pPr>
+        <w:ind w:left="1800" w:hanging="360"/>
+      </w:pPr>
+      <w:rPr>
+        <w:rFonts w:ascii="Wingdings" w:hAnsi="Wingdings" w:hint="default"/>
+      </w:rPr>
+    </w:lvl>
+    <w:lvl w:ilvl="3" w:tplc="040C0001" w:tentative="1">
+      <w:start w:val="1"/>
+      <w:numFmt w:val="bullet"/>
+      <w:lvlText w:val=""/>
+      <w:lvlJc w:val="left"/>
+      <w:pPr>
+        <w:ind w:left="2520" w:hanging="360"/>
+      </w:pPr>
+      <w:rPr>
+        <w:rFonts w:ascii="Symbol" w:hAnsi="Symbol" w:hint="default"/>
+      </w:rPr>
+    </w:lvl>
+    <w:lvl w:ilvl="4" w:tplc="040C0003" w:tentative="1">
+      <w:start w:val="1"/>
+      <w:numFmt w:val="bullet"/>
+      <w:lvlText w:val="o"/>
+      <w:lvlJc w:val="left"/>
+      <w:pPr>
+        <w:ind w:left="3240" w:hanging="360"/>
+      </w:pPr>
+      <w:rPr>
+        <w:rFonts w:ascii="Courier New" w:hAnsi="Courier New" w:cs="Courier New" w:hint="default"/>
+      </w:rPr>
+    </w:lvl>
+    <w:lvl w:ilvl="5" w:tplc="040C0005" w:tentative="1">
+      <w:start w:val="1"/>
+      <w:numFmt w:val="bullet"/>
+      <w:lvlText w:val=""/>
+      <w:lvlJc w:val="left"/>
+      <w:pPr>
+        <w:ind w:left="3960" w:hanging="360"/>
+      </w:pPr>
+      <w:rPr>
+        <w:rFonts w:ascii="Wingdings" w:hAnsi="Wingdings" w:hint="default"/>
+      </w:rPr>
+    </w:lvl>
+    <w:lvl w:ilvl="6" w:tplc="040C0001" w:tentative="1">
+      <w:start w:val="1"/>
+      <w:numFmt w:val="bullet"/>
+      <w:lvlText w:val=""/>
+      <w:lvlJc w:val="left"/>
+      <w:pPr>
+        <w:ind w:left="4680" w:hanging="360"/>
+      </w:pPr>
+      <w:rPr>
+        <w:rFonts w:ascii="Symbol" w:hAnsi="Symbol" w:hint="default"/>
+      </w:rPr>
+    </w:lvl>
+    <w:lvl w:ilvl="7" w:tplc="040C0003" w:tentative="1">
+      <w:start w:val="1"/>
+      <w:numFmt w:val="bullet"/>
+      <w:lvlText w:val="o"/>
+      <w:lvlJc w:val="left"/>
+      <w:pPr>
+        <w:ind w:left="5400" w:hanging="360"/>
+      </w:pPr>
+      <w:rPr>
+        <w:rFonts w:ascii="Courier New" w:hAnsi="Courier New" w:cs="Courier New" w:hint="default"/>
+      </w:rPr>
+    </w:lvl>
+    <w:lvl w:ilvl="8" w:tplc="040C0005" w:tentative="1">
+      <w:start w:val="1"/>
+      <w:numFmt w:val="bullet"/>
+      <w:lvlText w:val=""/>
+      <w:lvlJc w:val="left"/>
+      <w:pPr>
+        <w:ind w:left="6120" w:hanging="360"/>
+      </w:pPr>
+      <w:rPr>
+        <w:rFonts w:ascii="Wingdings" w:hAnsi="Wingdings" w:hint="default"/>
+      </w:rPr>
+    </w:lvl>
+  </w:abstractNum>
   <w:num w:numId="1">
     <w:abstractNumId w:val="0"/>
   </w:num>
   <w:num w:numId="2">
     <w:abstractNumId w:val="1"/>
+  </w:num>
+  <w:num w:numId="3">
+    <w:abstractNumId w:val="2"/>
+  </w:num>
+  <w:num w:numId="4">
+    <w:abstractNumId w:val="3"/>
+  </w:num>
+  <w:num w:numId="5">
+    <w:abstractNumId w:val="4"/>
   </w:num>
 </w:numbering>
 </file>

</xml_diff>